<commit_message>
classic ps logit parametrisation
</commit_message>
<xml_diff>
--- a/tables/outcomeReg.docx
+++ b/tables/outcomeReg.docx
@@ -10,7 +10,7 @@
       </w:tblPr>
       <w:tblGrid>
         <w:gridCol w:w="4028"/>
-        <w:gridCol w:w="1533"/>
+        <w:gridCol w:w="1494"/>
         <w:gridCol w:w="1265"/>
         <w:gridCol w:w="1533"/>
         <w:gridCol w:w="1265"/>
@@ -338,7 +338,7 @@
                 <w:szCs w:val="22"/>
                 <w:color w:val="000000"/>
               </w:rPr>
-              <w:t xml:space="preserve">9.040 ***</w:t>
+              <w:t xml:space="preserve">9.030 ***</w:t>
             </w:r>
           </w:p>
         </w:tc>
@@ -740,51 +740,51 @@
                 <w:szCs w:val="22"/>
                 <w:color w:val="000000"/>
               </w:rPr>
-              <w:t xml:space="preserve">0.282 ***</w:t>
-            </w:r>
-          </w:p>
-        </w:tc>
-        <w:tc>
-          <w:tcPr>
-            <w:tcBorders>
-              <w:bottom w:val="none" w:sz="0" w:space="0" w:color="000000"/>
-              <w:top w:val="none" w:sz="0" w:space="0" w:color="000000"/>
-              <w:left w:val="none" w:sz="0" w:space="0" w:color="000000"/>
-              <w:right w:val="none" w:sz="0" w:space="0" w:color="000000"/>
-            </w:tcBorders>
-            <w:shd w:val="clear" w:color="auto" w:fill="FFFFFF"/>
-            <w:tcMar>
-              <w:top w:w="0" w:type="dxa"/>
-              <w:bottom w:w="0" w:type="dxa"/>
-              <w:left w:w="0" w:type="dxa"/>
-              <w:right w:w="0" w:type="dxa"/>
-            </w:tcMar>
-            <w:vAlign w:val="top"/>
-          </w:tcPr>
-          <w:p>
-            <w:pPr>
-              <w:pStyle w:val="Normal"/>
-              <w:jc w:val="right"/>
-              <w:pBdr>
-                <w:bottom w:val="none" w:sz="0" w:space="0" w:color="000000"/>
-                <w:top w:val="none" w:sz="0" w:space="0" w:color="000000"/>
-                <w:left w:val="none" w:sz="0" w:space="0" w:color="000000"/>
-                <w:right w:val="none" w:sz="0" w:space="0" w:color="000000"/>
-              </w:pBdr>
-              <w:spacing w:after="120" w:before="120" w:line="240"/>
-              <w:ind w:firstLine="0" w:left="120" w:right="120"/>
-            </w:pPr>
-            <w:r>
-              <w:rPr>
-                <w:rFonts w:ascii="DejaVu Sans" w:hAnsi="DejaVu Sans" w:eastAsia="DejaVu Sans" w:cs="DejaVu Sans"/>
-                <w:i w:val="false"/>
-                <w:b w:val="false"/>
-                <w:u w:val="none"/>
-                <w:sz w:val="22"/>
-                <w:szCs w:val="22"/>
-                <w:color w:val="000000"/>
-              </w:rPr>
-              <w:t xml:space="preserve">(0.052)</w:t>
+              <w:t xml:space="preserve">0.223 ***</w:t>
+            </w:r>
+          </w:p>
+        </w:tc>
+        <w:tc>
+          <w:tcPr>
+            <w:tcBorders>
+              <w:bottom w:val="none" w:sz="0" w:space="0" w:color="000000"/>
+              <w:top w:val="none" w:sz="0" w:space="0" w:color="000000"/>
+              <w:left w:val="none" w:sz="0" w:space="0" w:color="000000"/>
+              <w:right w:val="none" w:sz="0" w:space="0" w:color="000000"/>
+            </w:tcBorders>
+            <w:shd w:val="clear" w:color="auto" w:fill="FFFFFF"/>
+            <w:tcMar>
+              <w:top w:w="0" w:type="dxa"/>
+              <w:bottom w:w="0" w:type="dxa"/>
+              <w:left w:w="0" w:type="dxa"/>
+              <w:right w:w="0" w:type="dxa"/>
+            </w:tcMar>
+            <w:vAlign w:val="top"/>
+          </w:tcPr>
+          <w:p>
+            <w:pPr>
+              <w:pStyle w:val="Normal"/>
+              <w:jc w:val="right"/>
+              <w:pBdr>
+                <w:bottom w:val="none" w:sz="0" w:space="0" w:color="000000"/>
+                <w:top w:val="none" w:sz="0" w:space="0" w:color="000000"/>
+                <w:left w:val="none" w:sz="0" w:space="0" w:color="000000"/>
+                <w:right w:val="none" w:sz="0" w:space="0" w:color="000000"/>
+              </w:pBdr>
+              <w:spacing w:after="120" w:before="120" w:line="240"/>
+              <w:ind w:firstLine="0" w:left="120" w:right="120"/>
+            </w:pPr>
+            <w:r>
+              <w:rPr>
+                <w:rFonts w:ascii="DejaVu Sans" w:hAnsi="DejaVu Sans" w:eastAsia="DejaVu Sans" w:cs="DejaVu Sans"/>
+                <w:i w:val="false"/>
+                <w:b w:val="false"/>
+                <w:u w:val="none"/>
+                <w:sz w:val="22"/>
+                <w:szCs w:val="22"/>
+                <w:color w:val="000000"/>
+              </w:rPr>
+              <w:t xml:space="preserve">(0.055)</w:t>
             </w:r>
           </w:p>
         </w:tc>
@@ -1142,7 +1142,7 @@
                 <w:szCs w:val="22"/>
                 <w:color w:val="000000"/>
               </w:rPr>
-              <w:t xml:space="preserve">0.012    </w:t>
+              <w:t xml:space="preserve">0.022    </w:t>
             </w:r>
           </w:p>
         </w:tc>
@@ -1544,51 +1544,51 @@
                 <w:szCs w:val="22"/>
                 <w:color w:val="000000"/>
               </w:rPr>
-              <w:t xml:space="preserve">-0.029    </w:t>
-            </w:r>
-          </w:p>
-        </w:tc>
-        <w:tc>
-          <w:tcPr>
-            <w:tcBorders>
-              <w:bottom w:val="none" w:sz="0" w:space="0" w:color="000000"/>
-              <w:top w:val="none" w:sz="0" w:space="0" w:color="000000"/>
-              <w:left w:val="none" w:sz="0" w:space="0" w:color="000000"/>
-              <w:right w:val="none" w:sz="0" w:space="0" w:color="000000"/>
-            </w:tcBorders>
-            <w:shd w:val="clear" w:color="auto" w:fill="FFFFFF"/>
-            <w:tcMar>
-              <w:top w:w="0" w:type="dxa"/>
-              <w:bottom w:w="0" w:type="dxa"/>
-              <w:left w:w="0" w:type="dxa"/>
-              <w:right w:w="0" w:type="dxa"/>
-            </w:tcMar>
-            <w:vAlign w:val="top"/>
-          </w:tcPr>
-          <w:p>
-            <w:pPr>
-              <w:pStyle w:val="Normal"/>
-              <w:jc w:val="right"/>
-              <w:pBdr>
-                <w:bottom w:val="none" w:sz="0" w:space="0" w:color="000000"/>
-                <w:top w:val="none" w:sz="0" w:space="0" w:color="000000"/>
-                <w:left w:val="none" w:sz="0" w:space="0" w:color="000000"/>
-                <w:right w:val="none" w:sz="0" w:space="0" w:color="000000"/>
-              </w:pBdr>
-              <w:spacing w:after="120" w:before="120" w:line="240"/>
-              <w:ind w:firstLine="0" w:left="120" w:right="120"/>
-            </w:pPr>
-            <w:r>
-              <w:rPr>
-                <w:rFonts w:ascii="DejaVu Sans" w:hAnsi="DejaVu Sans" w:eastAsia="DejaVu Sans" w:cs="DejaVu Sans"/>
-                <w:i w:val="false"/>
-                <w:b w:val="false"/>
-                <w:u w:val="none"/>
-                <w:sz w:val="22"/>
-                <w:szCs w:val="22"/>
-                <w:color w:val="000000"/>
-              </w:rPr>
-              <w:t xml:space="preserve">(0.041)</w:t>
+              <w:t xml:space="preserve">0.012    </w:t>
+            </w:r>
+          </w:p>
+        </w:tc>
+        <w:tc>
+          <w:tcPr>
+            <w:tcBorders>
+              <w:bottom w:val="none" w:sz="0" w:space="0" w:color="000000"/>
+              <w:top w:val="none" w:sz="0" w:space="0" w:color="000000"/>
+              <w:left w:val="none" w:sz="0" w:space="0" w:color="000000"/>
+              <w:right w:val="none" w:sz="0" w:space="0" w:color="000000"/>
+            </w:tcBorders>
+            <w:shd w:val="clear" w:color="auto" w:fill="FFFFFF"/>
+            <w:tcMar>
+              <w:top w:w="0" w:type="dxa"/>
+              <w:bottom w:w="0" w:type="dxa"/>
+              <w:left w:w="0" w:type="dxa"/>
+              <w:right w:w="0" w:type="dxa"/>
+            </w:tcMar>
+            <w:vAlign w:val="top"/>
+          </w:tcPr>
+          <w:p>
+            <w:pPr>
+              <w:pStyle w:val="Normal"/>
+              <w:jc w:val="right"/>
+              <w:pBdr>
+                <w:bottom w:val="none" w:sz="0" w:space="0" w:color="000000"/>
+                <w:top w:val="none" w:sz="0" w:space="0" w:color="000000"/>
+                <w:left w:val="none" w:sz="0" w:space="0" w:color="000000"/>
+                <w:right w:val="none" w:sz="0" w:space="0" w:color="000000"/>
+              </w:pBdr>
+              <w:spacing w:after="120" w:before="120" w:line="240"/>
+              <w:ind w:firstLine="0" w:left="120" w:right="120"/>
+            </w:pPr>
+            <w:r>
+              <w:rPr>
+                <w:rFonts w:ascii="DejaVu Sans" w:hAnsi="DejaVu Sans" w:eastAsia="DejaVu Sans" w:cs="DejaVu Sans"/>
+                <w:i w:val="false"/>
+                <w:b w:val="false"/>
+                <w:u w:val="none"/>
+                <w:sz w:val="22"/>
+                <w:szCs w:val="22"/>
+                <w:color w:val="000000"/>
+              </w:rPr>
+              <w:t xml:space="preserve">(0.042)</w:t>
             </w:r>
           </w:p>
         </w:tc>
@@ -1990,7 +1990,7 @@
                 <w:szCs w:val="22"/>
                 <w:color w:val="000000"/>
               </w:rPr>
-              <w:t xml:space="preserve">(0.020)</w:t>
+              <w:t xml:space="preserve">(0.019)</w:t>
             </w:r>
           </w:p>
         </w:tc>
@@ -2348,7 +2348,7 @@
                 <w:szCs w:val="22"/>
                 <w:color w:val="000000"/>
               </w:rPr>
-              <w:t xml:space="preserve">0.004    </w:t>
+              <w:t xml:space="preserve">0.000    </w:t>
             </w:r>
           </w:p>
         </w:tc>
@@ -2750,51 +2750,51 @@
                 <w:szCs w:val="22"/>
                 <w:color w:val="000000"/>
               </w:rPr>
-              <w:t xml:space="preserve">0.002    </w:t>
-            </w:r>
-          </w:p>
-        </w:tc>
-        <w:tc>
-          <w:tcPr>
-            <w:tcBorders>
-              <w:bottom w:val="none" w:sz="0" w:space="0" w:color="000000"/>
-              <w:top w:val="none" w:sz="0" w:space="0" w:color="000000"/>
-              <w:left w:val="none" w:sz="0" w:space="0" w:color="000000"/>
-              <w:right w:val="none" w:sz="0" w:space="0" w:color="000000"/>
-            </w:tcBorders>
-            <w:shd w:val="clear" w:color="auto" w:fill="FFFFFF"/>
-            <w:tcMar>
-              <w:top w:w="0" w:type="dxa"/>
-              <w:bottom w:w="0" w:type="dxa"/>
-              <w:left w:w="0" w:type="dxa"/>
-              <w:right w:w="0" w:type="dxa"/>
-            </w:tcMar>
-            <w:vAlign w:val="top"/>
-          </w:tcPr>
-          <w:p>
-            <w:pPr>
-              <w:pStyle w:val="Normal"/>
-              <w:jc w:val="right"/>
-              <w:pBdr>
-                <w:bottom w:val="none" w:sz="0" w:space="0" w:color="000000"/>
-                <w:top w:val="none" w:sz="0" w:space="0" w:color="000000"/>
-                <w:left w:val="none" w:sz="0" w:space="0" w:color="000000"/>
-                <w:right w:val="none" w:sz="0" w:space="0" w:color="000000"/>
-              </w:pBdr>
-              <w:spacing w:after="120" w:before="120" w:line="240"/>
-              <w:ind w:firstLine="0" w:left="120" w:right="120"/>
-            </w:pPr>
-            <w:r>
-              <w:rPr>
-                <w:rFonts w:ascii="DejaVu Sans" w:hAnsi="DejaVu Sans" w:eastAsia="DejaVu Sans" w:cs="DejaVu Sans"/>
-                <w:i w:val="false"/>
-                <w:b w:val="false"/>
-                <w:u w:val="none"/>
-                <w:sz w:val="22"/>
-                <w:szCs w:val="22"/>
-                <w:color w:val="000000"/>
-              </w:rPr>
-              <w:t xml:space="preserve">(0.026)</w:t>
+              <w:t xml:space="preserve">-0.001    </w:t>
+            </w:r>
+          </w:p>
+        </w:tc>
+        <w:tc>
+          <w:tcPr>
+            <w:tcBorders>
+              <w:bottom w:val="none" w:sz="0" w:space="0" w:color="000000"/>
+              <w:top w:val="none" w:sz="0" w:space="0" w:color="000000"/>
+              <w:left w:val="none" w:sz="0" w:space="0" w:color="000000"/>
+              <w:right w:val="none" w:sz="0" w:space="0" w:color="000000"/>
+            </w:tcBorders>
+            <w:shd w:val="clear" w:color="auto" w:fill="FFFFFF"/>
+            <w:tcMar>
+              <w:top w:w="0" w:type="dxa"/>
+              <w:bottom w:w="0" w:type="dxa"/>
+              <w:left w:w="0" w:type="dxa"/>
+              <w:right w:w="0" w:type="dxa"/>
+            </w:tcMar>
+            <w:vAlign w:val="top"/>
+          </w:tcPr>
+          <w:p>
+            <w:pPr>
+              <w:pStyle w:val="Normal"/>
+              <w:jc w:val="right"/>
+              <w:pBdr>
+                <w:bottom w:val="none" w:sz="0" w:space="0" w:color="000000"/>
+                <w:top w:val="none" w:sz="0" w:space="0" w:color="000000"/>
+                <w:left w:val="none" w:sz="0" w:space="0" w:color="000000"/>
+                <w:right w:val="none" w:sz="0" w:space="0" w:color="000000"/>
+              </w:pBdr>
+              <w:spacing w:after="120" w:before="120" w:line="240"/>
+              <w:ind w:firstLine="0" w:left="120" w:right="120"/>
+            </w:pPr>
+            <w:r>
+              <w:rPr>
+                <w:rFonts w:ascii="DejaVu Sans" w:hAnsi="DejaVu Sans" w:eastAsia="DejaVu Sans" w:cs="DejaVu Sans"/>
+                <w:i w:val="false"/>
+                <w:b w:val="false"/>
+                <w:u w:val="none"/>
+                <w:sz w:val="22"/>
+                <w:szCs w:val="22"/>
+                <w:color w:val="000000"/>
+              </w:rPr>
+              <w:t xml:space="preserve">(0.025)</w:t>
             </w:r>
           </w:p>
         </w:tc>
@@ -3152,51 +3152,51 @@
                 <w:szCs w:val="22"/>
                 <w:color w:val="000000"/>
               </w:rPr>
-              <w:t xml:space="preserve">-0.028    </w:t>
-            </w:r>
-          </w:p>
-        </w:tc>
-        <w:tc>
-          <w:tcPr>
-            <w:tcBorders>
-              <w:bottom w:val="none" w:sz="0" w:space="0" w:color="000000"/>
-              <w:top w:val="none" w:sz="0" w:space="0" w:color="000000"/>
-              <w:left w:val="none" w:sz="0" w:space="0" w:color="000000"/>
-              <w:right w:val="none" w:sz="0" w:space="0" w:color="000000"/>
-            </w:tcBorders>
-            <w:shd w:val="clear" w:color="auto" w:fill="FFFFFF"/>
-            <w:tcMar>
-              <w:top w:w="0" w:type="dxa"/>
-              <w:bottom w:w="0" w:type="dxa"/>
-              <w:left w:w="0" w:type="dxa"/>
-              <w:right w:w="0" w:type="dxa"/>
-            </w:tcMar>
-            <w:vAlign w:val="top"/>
-          </w:tcPr>
-          <w:p>
-            <w:pPr>
-              <w:pStyle w:val="Normal"/>
-              <w:jc w:val="right"/>
-              <w:pBdr>
-                <w:bottom w:val="none" w:sz="0" w:space="0" w:color="000000"/>
-                <w:top w:val="none" w:sz="0" w:space="0" w:color="000000"/>
-                <w:left w:val="none" w:sz="0" w:space="0" w:color="000000"/>
-                <w:right w:val="none" w:sz="0" w:space="0" w:color="000000"/>
-              </w:pBdr>
-              <w:spacing w:after="120" w:before="120" w:line="240"/>
-              <w:ind w:firstLine="0" w:left="120" w:right="120"/>
-            </w:pPr>
-            <w:r>
-              <w:rPr>
-                <w:rFonts w:ascii="DejaVu Sans" w:hAnsi="DejaVu Sans" w:eastAsia="DejaVu Sans" w:cs="DejaVu Sans"/>
-                <w:i w:val="false"/>
-                <w:b w:val="false"/>
-                <w:u w:val="none"/>
-                <w:sz w:val="22"/>
-                <w:szCs w:val="22"/>
-                <w:color w:val="000000"/>
-              </w:rPr>
-              <w:t xml:space="preserve">(0.020)</w:t>
+              <w:t xml:space="preserve">-0.027    </w:t>
+            </w:r>
+          </w:p>
+        </w:tc>
+        <w:tc>
+          <w:tcPr>
+            <w:tcBorders>
+              <w:bottom w:val="none" w:sz="0" w:space="0" w:color="000000"/>
+              <w:top w:val="none" w:sz="0" w:space="0" w:color="000000"/>
+              <w:left w:val="none" w:sz="0" w:space="0" w:color="000000"/>
+              <w:right w:val="none" w:sz="0" w:space="0" w:color="000000"/>
+            </w:tcBorders>
+            <w:shd w:val="clear" w:color="auto" w:fill="FFFFFF"/>
+            <w:tcMar>
+              <w:top w:w="0" w:type="dxa"/>
+              <w:bottom w:w="0" w:type="dxa"/>
+              <w:left w:w="0" w:type="dxa"/>
+              <w:right w:w="0" w:type="dxa"/>
+            </w:tcMar>
+            <w:vAlign w:val="top"/>
+          </w:tcPr>
+          <w:p>
+            <w:pPr>
+              <w:pStyle w:val="Normal"/>
+              <w:jc w:val="right"/>
+              <w:pBdr>
+                <w:bottom w:val="none" w:sz="0" w:space="0" w:color="000000"/>
+                <w:top w:val="none" w:sz="0" w:space="0" w:color="000000"/>
+                <w:left w:val="none" w:sz="0" w:space="0" w:color="000000"/>
+                <w:right w:val="none" w:sz="0" w:space="0" w:color="000000"/>
+              </w:pBdr>
+              <w:spacing w:after="120" w:before="120" w:line="240"/>
+              <w:ind w:firstLine="0" w:left="120" w:right="120"/>
+            </w:pPr>
+            <w:r>
+              <w:rPr>
+                <w:rFonts w:ascii="DejaVu Sans" w:hAnsi="DejaVu Sans" w:eastAsia="DejaVu Sans" w:cs="DejaVu Sans"/>
+                <w:i w:val="false"/>
+                <w:b w:val="false"/>
+                <w:u w:val="none"/>
+                <w:sz w:val="22"/>
+                <w:szCs w:val="22"/>
+                <w:color w:val="000000"/>
+              </w:rPr>
+              <w:t xml:space="preserve">(0.019)</w:t>
             </w:r>
           </w:p>
         </w:tc>
@@ -3554,51 +3554,51 @@
                 <w:szCs w:val="22"/>
                 <w:color w:val="000000"/>
               </w:rPr>
-              <w:t xml:space="preserve">0.131 ***</w:t>
-            </w:r>
-          </w:p>
-        </w:tc>
-        <w:tc>
-          <w:tcPr>
-            <w:tcBorders>
-              <w:bottom w:val="none" w:sz="0" w:space="0" w:color="000000"/>
-              <w:top w:val="none" w:sz="0" w:space="0" w:color="000000"/>
-              <w:left w:val="none" w:sz="0" w:space="0" w:color="000000"/>
-              <w:right w:val="none" w:sz="0" w:space="0" w:color="000000"/>
-            </w:tcBorders>
-            <w:shd w:val="clear" w:color="auto" w:fill="FFFFFF"/>
-            <w:tcMar>
-              <w:top w:w="0" w:type="dxa"/>
-              <w:bottom w:w="0" w:type="dxa"/>
-              <w:left w:w="0" w:type="dxa"/>
-              <w:right w:w="0" w:type="dxa"/>
-            </w:tcMar>
-            <w:vAlign w:val="top"/>
-          </w:tcPr>
-          <w:p>
-            <w:pPr>
-              <w:pStyle w:val="Normal"/>
-              <w:jc w:val="right"/>
-              <w:pBdr>
-                <w:bottom w:val="none" w:sz="0" w:space="0" w:color="000000"/>
-                <w:top w:val="none" w:sz="0" w:space="0" w:color="000000"/>
-                <w:left w:val="none" w:sz="0" w:space="0" w:color="000000"/>
-                <w:right w:val="none" w:sz="0" w:space="0" w:color="000000"/>
-              </w:pBdr>
-              <w:spacing w:after="120" w:before="120" w:line="240"/>
-              <w:ind w:firstLine="0" w:left="120" w:right="120"/>
-            </w:pPr>
-            <w:r>
-              <w:rPr>
-                <w:rFonts w:ascii="DejaVu Sans" w:hAnsi="DejaVu Sans" w:eastAsia="DejaVu Sans" w:cs="DejaVu Sans"/>
-                <w:i w:val="false"/>
-                <w:b w:val="false"/>
-                <w:u w:val="none"/>
-                <w:sz w:val="22"/>
-                <w:szCs w:val="22"/>
-                <w:color w:val="000000"/>
-              </w:rPr>
-              <w:t xml:space="preserve">(0.034)</w:t>
+              <w:t xml:space="preserve">0.124 ***</w:t>
+            </w:r>
+          </w:p>
+        </w:tc>
+        <w:tc>
+          <w:tcPr>
+            <w:tcBorders>
+              <w:bottom w:val="none" w:sz="0" w:space="0" w:color="000000"/>
+              <w:top w:val="none" w:sz="0" w:space="0" w:color="000000"/>
+              <w:left w:val="none" w:sz="0" w:space="0" w:color="000000"/>
+              <w:right w:val="none" w:sz="0" w:space="0" w:color="000000"/>
+            </w:tcBorders>
+            <w:shd w:val="clear" w:color="auto" w:fill="FFFFFF"/>
+            <w:tcMar>
+              <w:top w:w="0" w:type="dxa"/>
+              <w:bottom w:w="0" w:type="dxa"/>
+              <w:left w:w="0" w:type="dxa"/>
+              <w:right w:w="0" w:type="dxa"/>
+            </w:tcMar>
+            <w:vAlign w:val="top"/>
+          </w:tcPr>
+          <w:p>
+            <w:pPr>
+              <w:pStyle w:val="Normal"/>
+              <w:jc w:val="right"/>
+              <w:pBdr>
+                <w:bottom w:val="none" w:sz="0" w:space="0" w:color="000000"/>
+                <w:top w:val="none" w:sz="0" w:space="0" w:color="000000"/>
+                <w:left w:val="none" w:sz="0" w:space="0" w:color="000000"/>
+                <w:right w:val="none" w:sz="0" w:space="0" w:color="000000"/>
+              </w:pBdr>
+              <w:spacing w:after="120" w:before="120" w:line="240"/>
+              <w:ind w:firstLine="0" w:left="120" w:right="120"/>
+            </w:pPr>
+            <w:r>
+              <w:rPr>
+                <w:rFonts w:ascii="DejaVu Sans" w:hAnsi="DejaVu Sans" w:eastAsia="DejaVu Sans" w:cs="DejaVu Sans"/>
+                <w:i w:val="false"/>
+                <w:b w:val="false"/>
+                <w:u w:val="none"/>
+                <w:sz w:val="22"/>
+                <w:szCs w:val="22"/>
+                <w:color w:val="000000"/>
+              </w:rPr>
+              <w:t xml:space="preserve">(0.035)</w:t>
             </w:r>
           </w:p>
         </w:tc>
@@ -3956,7 +3956,7 @@
                 <w:szCs w:val="22"/>
                 <w:color w:val="000000"/>
               </w:rPr>
-              <w:t xml:space="preserve">0.338 ***</w:t>
+              <w:t xml:space="preserve">0.353 ***</w:t>
             </w:r>
           </w:p>
         </w:tc>
@@ -4760,7 +4760,7 @@
                 <w:szCs w:val="22"/>
                 <w:color w:val="000000"/>
               </w:rPr>
-              <w:t xml:space="preserve">-0.020    </w:t>
+              <w:t xml:space="preserve">-0.023    </w:t>
             </w:r>
           </w:p>
         </w:tc>
@@ -5162,51 +5162,51 @@
                 <w:szCs w:val="22"/>
                 <w:color w:val="000000"/>
               </w:rPr>
-              <w:t xml:space="preserve">-0.044    </w:t>
-            </w:r>
-          </w:p>
-        </w:tc>
-        <w:tc>
-          <w:tcPr>
-            <w:tcBorders>
-              <w:bottom w:val="none" w:sz="0" w:space="0" w:color="000000"/>
-              <w:top w:val="none" w:sz="0" w:space="0" w:color="000000"/>
-              <w:left w:val="none" w:sz="0" w:space="0" w:color="000000"/>
-              <w:right w:val="none" w:sz="0" w:space="0" w:color="000000"/>
-            </w:tcBorders>
-            <w:shd w:val="clear" w:color="auto" w:fill="FFFFFF"/>
-            <w:tcMar>
-              <w:top w:w="0" w:type="dxa"/>
-              <w:bottom w:w="0" w:type="dxa"/>
-              <w:left w:w="0" w:type="dxa"/>
-              <w:right w:w="0" w:type="dxa"/>
-            </w:tcMar>
-            <w:vAlign w:val="top"/>
-          </w:tcPr>
-          <w:p>
-            <w:pPr>
-              <w:pStyle w:val="Normal"/>
-              <w:jc w:val="right"/>
-              <w:pBdr>
-                <w:bottom w:val="none" w:sz="0" w:space="0" w:color="000000"/>
-                <w:top w:val="none" w:sz="0" w:space="0" w:color="000000"/>
-                <w:left w:val="none" w:sz="0" w:space="0" w:color="000000"/>
-                <w:right w:val="none" w:sz="0" w:space="0" w:color="000000"/>
-              </w:pBdr>
-              <w:spacing w:after="120" w:before="120" w:line="240"/>
-              <w:ind w:firstLine="0" w:left="120" w:right="120"/>
-            </w:pPr>
-            <w:r>
-              <w:rPr>
-                <w:rFonts w:ascii="DejaVu Sans" w:hAnsi="DejaVu Sans" w:eastAsia="DejaVu Sans" w:cs="DejaVu Sans"/>
-                <w:i w:val="false"/>
-                <w:b w:val="false"/>
-                <w:u w:val="none"/>
-                <w:sz w:val="22"/>
-                <w:szCs w:val="22"/>
-                <w:color w:val="000000"/>
-              </w:rPr>
-              <w:t xml:space="preserve">(0.023)</w:t>
+              <w:t xml:space="preserve">-0.042    </w:t>
+            </w:r>
+          </w:p>
+        </w:tc>
+        <w:tc>
+          <w:tcPr>
+            <w:tcBorders>
+              <w:bottom w:val="none" w:sz="0" w:space="0" w:color="000000"/>
+              <w:top w:val="none" w:sz="0" w:space="0" w:color="000000"/>
+              <w:left w:val="none" w:sz="0" w:space="0" w:color="000000"/>
+              <w:right w:val="none" w:sz="0" w:space="0" w:color="000000"/>
+            </w:tcBorders>
+            <w:shd w:val="clear" w:color="auto" w:fill="FFFFFF"/>
+            <w:tcMar>
+              <w:top w:w="0" w:type="dxa"/>
+              <w:bottom w:w="0" w:type="dxa"/>
+              <w:left w:w="0" w:type="dxa"/>
+              <w:right w:w="0" w:type="dxa"/>
+            </w:tcMar>
+            <w:vAlign w:val="top"/>
+          </w:tcPr>
+          <w:p>
+            <w:pPr>
+              <w:pStyle w:val="Normal"/>
+              <w:jc w:val="right"/>
+              <w:pBdr>
+                <w:bottom w:val="none" w:sz="0" w:space="0" w:color="000000"/>
+                <w:top w:val="none" w:sz="0" w:space="0" w:color="000000"/>
+                <w:left w:val="none" w:sz="0" w:space="0" w:color="000000"/>
+                <w:right w:val="none" w:sz="0" w:space="0" w:color="000000"/>
+              </w:pBdr>
+              <w:spacing w:after="120" w:before="120" w:line="240"/>
+              <w:ind w:firstLine="0" w:left="120" w:right="120"/>
+            </w:pPr>
+            <w:r>
+              <w:rPr>
+                <w:rFonts w:ascii="DejaVu Sans" w:hAnsi="DejaVu Sans" w:eastAsia="DejaVu Sans" w:cs="DejaVu Sans"/>
+                <w:i w:val="false"/>
+                <w:b w:val="false"/>
+                <w:u w:val="none"/>
+                <w:sz w:val="22"/>
+                <w:szCs w:val="22"/>
+                <w:color w:val="000000"/>
+              </w:rPr>
+              <w:t xml:space="preserve">(0.022)</w:t>
             </w:r>
           </w:p>
         </w:tc>
@@ -5564,7 +5564,7 @@
                 <w:szCs w:val="22"/>
                 <w:color w:val="000000"/>
               </w:rPr>
-              <w:t xml:space="preserve">0.068 ** </w:t>
+              <w:t xml:space="preserve">0.065 ** </w:t>
             </w:r>
           </w:p>
         </w:tc>
@@ -6010,7 +6010,7 @@
                 <w:szCs w:val="22"/>
                 <w:color w:val="000000"/>
               </w:rPr>
-              <w:t xml:space="preserve">(0.020)</w:t>
+              <w:t xml:space="preserve">(0.019)</w:t>
             </w:r>
           </w:p>
         </w:tc>
@@ -6368,7 +6368,7 @@
                 <w:szCs w:val="22"/>
                 <w:color w:val="000000"/>
               </w:rPr>
-              <w:t xml:space="preserve">-0.032    </w:t>
+              <w:t xml:space="preserve">-0.033    </w:t>
             </w:r>
           </w:p>
         </w:tc>
@@ -6770,7 +6770,7 @@
                 <w:szCs w:val="22"/>
                 <w:color w:val="000000"/>
               </w:rPr>
-              <w:t xml:space="preserve">-0.056 ** </w:t>
+              <w:t xml:space="preserve">-0.048 *  </w:t>
             </w:r>
           </w:p>
         </w:tc>
@@ -7172,51 +7172,51 @@
                 <w:szCs w:val="22"/>
                 <w:color w:val="000000"/>
               </w:rPr>
-              <w:t xml:space="preserve">-0.024    </w:t>
-            </w:r>
-          </w:p>
-        </w:tc>
-        <w:tc>
-          <w:tcPr>
-            <w:tcBorders>
-              <w:bottom w:val="none" w:sz="0" w:space="0" w:color="000000"/>
-              <w:top w:val="none" w:sz="0" w:space="0" w:color="000000"/>
-              <w:left w:val="none" w:sz="0" w:space="0" w:color="000000"/>
-              <w:right w:val="none" w:sz="0" w:space="0" w:color="000000"/>
-            </w:tcBorders>
-            <w:shd w:val="clear" w:color="auto" w:fill="FFFFFF"/>
-            <w:tcMar>
-              <w:top w:w="0" w:type="dxa"/>
-              <w:bottom w:w="0" w:type="dxa"/>
-              <w:left w:w="0" w:type="dxa"/>
-              <w:right w:w="0" w:type="dxa"/>
-            </w:tcMar>
-            <w:vAlign w:val="top"/>
-          </w:tcPr>
-          <w:p>
-            <w:pPr>
-              <w:pStyle w:val="Normal"/>
-              <w:jc w:val="right"/>
-              <w:pBdr>
-                <w:bottom w:val="none" w:sz="0" w:space="0" w:color="000000"/>
-                <w:top w:val="none" w:sz="0" w:space="0" w:color="000000"/>
-                <w:left w:val="none" w:sz="0" w:space="0" w:color="000000"/>
-                <w:right w:val="none" w:sz="0" w:space="0" w:color="000000"/>
-              </w:pBdr>
-              <w:spacing w:after="120" w:before="120" w:line="240"/>
-              <w:ind w:firstLine="0" w:left="120" w:right="120"/>
-            </w:pPr>
-            <w:r>
-              <w:rPr>
-                <w:rFonts w:ascii="DejaVu Sans" w:hAnsi="DejaVu Sans" w:eastAsia="DejaVu Sans" w:cs="DejaVu Sans"/>
-                <w:i w:val="false"/>
-                <w:b w:val="false"/>
-                <w:u w:val="none"/>
-                <w:sz w:val="22"/>
-                <w:szCs w:val="22"/>
-                <w:color w:val="000000"/>
-              </w:rPr>
-              <w:t xml:space="preserve">(0.024)</w:t>
+              <w:t xml:space="preserve">-0.019    </w:t>
+            </w:r>
+          </w:p>
+        </w:tc>
+        <w:tc>
+          <w:tcPr>
+            <w:tcBorders>
+              <w:bottom w:val="none" w:sz="0" w:space="0" w:color="000000"/>
+              <w:top w:val="none" w:sz="0" w:space="0" w:color="000000"/>
+              <w:left w:val="none" w:sz="0" w:space="0" w:color="000000"/>
+              <w:right w:val="none" w:sz="0" w:space="0" w:color="000000"/>
+            </w:tcBorders>
+            <w:shd w:val="clear" w:color="auto" w:fill="FFFFFF"/>
+            <w:tcMar>
+              <w:top w:w="0" w:type="dxa"/>
+              <w:bottom w:w="0" w:type="dxa"/>
+              <w:left w:w="0" w:type="dxa"/>
+              <w:right w:w="0" w:type="dxa"/>
+            </w:tcMar>
+            <w:vAlign w:val="top"/>
+          </w:tcPr>
+          <w:p>
+            <w:pPr>
+              <w:pStyle w:val="Normal"/>
+              <w:jc w:val="right"/>
+              <w:pBdr>
+                <w:bottom w:val="none" w:sz="0" w:space="0" w:color="000000"/>
+                <w:top w:val="none" w:sz="0" w:space="0" w:color="000000"/>
+                <w:left w:val="none" w:sz="0" w:space="0" w:color="000000"/>
+                <w:right w:val="none" w:sz="0" w:space="0" w:color="000000"/>
+              </w:pBdr>
+              <w:spacing w:after="120" w:before="120" w:line="240"/>
+              <w:ind w:firstLine="0" w:left="120" w:right="120"/>
+            </w:pPr>
+            <w:r>
+              <w:rPr>
+                <w:rFonts w:ascii="DejaVu Sans" w:hAnsi="DejaVu Sans" w:eastAsia="DejaVu Sans" w:cs="DejaVu Sans"/>
+                <w:i w:val="false"/>
+                <w:b w:val="false"/>
+                <w:u w:val="none"/>
+                <w:sz w:val="22"/>
+                <w:szCs w:val="22"/>
+                <w:color w:val="000000"/>
+              </w:rPr>
+              <w:t xml:space="preserve">(0.023)</w:t>
             </w:r>
           </w:p>
         </w:tc>
@@ -7574,51 +7574,51 @@
                 <w:szCs w:val="22"/>
                 <w:color w:val="000000"/>
               </w:rPr>
-              <w:t xml:space="preserve">0.030    </w:t>
-            </w:r>
-          </w:p>
-        </w:tc>
-        <w:tc>
-          <w:tcPr>
-            <w:tcBorders>
-              <w:bottom w:val="none" w:sz="0" w:space="0" w:color="000000"/>
-              <w:top w:val="none" w:sz="0" w:space="0" w:color="000000"/>
-              <w:left w:val="none" w:sz="0" w:space="0" w:color="000000"/>
-              <w:right w:val="none" w:sz="0" w:space="0" w:color="000000"/>
-            </w:tcBorders>
-            <w:shd w:val="clear" w:color="auto" w:fill="FFFFFF"/>
-            <w:tcMar>
-              <w:top w:w="0" w:type="dxa"/>
-              <w:bottom w:w="0" w:type="dxa"/>
-              <w:left w:w="0" w:type="dxa"/>
-              <w:right w:w="0" w:type="dxa"/>
-            </w:tcMar>
-            <w:vAlign w:val="top"/>
-          </w:tcPr>
-          <w:p>
-            <w:pPr>
-              <w:pStyle w:val="Normal"/>
-              <w:jc w:val="right"/>
-              <w:pBdr>
-                <w:bottom w:val="none" w:sz="0" w:space="0" w:color="000000"/>
-                <w:top w:val="none" w:sz="0" w:space="0" w:color="000000"/>
-                <w:left w:val="none" w:sz="0" w:space="0" w:color="000000"/>
-                <w:right w:val="none" w:sz="0" w:space="0" w:color="000000"/>
-              </w:pBdr>
-              <w:spacing w:after="120" w:before="120" w:line="240"/>
-              <w:ind w:firstLine="0" w:left="120" w:right="120"/>
-            </w:pPr>
-            <w:r>
-              <w:rPr>
-                <w:rFonts w:ascii="DejaVu Sans" w:hAnsi="DejaVu Sans" w:eastAsia="DejaVu Sans" w:cs="DejaVu Sans"/>
-                <w:i w:val="false"/>
-                <w:b w:val="false"/>
-                <w:u w:val="none"/>
-                <w:sz w:val="22"/>
-                <w:szCs w:val="22"/>
-                <w:color w:val="000000"/>
-              </w:rPr>
-              <w:t xml:space="preserve">(0.024)</w:t>
+              <w:t xml:space="preserve">0.037    </w:t>
+            </w:r>
+          </w:p>
+        </w:tc>
+        <w:tc>
+          <w:tcPr>
+            <w:tcBorders>
+              <w:bottom w:val="none" w:sz="0" w:space="0" w:color="000000"/>
+              <w:top w:val="none" w:sz="0" w:space="0" w:color="000000"/>
+              <w:left w:val="none" w:sz="0" w:space="0" w:color="000000"/>
+              <w:right w:val="none" w:sz="0" w:space="0" w:color="000000"/>
+            </w:tcBorders>
+            <w:shd w:val="clear" w:color="auto" w:fill="FFFFFF"/>
+            <w:tcMar>
+              <w:top w:w="0" w:type="dxa"/>
+              <w:bottom w:w="0" w:type="dxa"/>
+              <w:left w:w="0" w:type="dxa"/>
+              <w:right w:w="0" w:type="dxa"/>
+            </w:tcMar>
+            <w:vAlign w:val="top"/>
+          </w:tcPr>
+          <w:p>
+            <w:pPr>
+              <w:pStyle w:val="Normal"/>
+              <w:jc w:val="right"/>
+              <w:pBdr>
+                <w:bottom w:val="none" w:sz="0" w:space="0" w:color="000000"/>
+                <w:top w:val="none" w:sz="0" w:space="0" w:color="000000"/>
+                <w:left w:val="none" w:sz="0" w:space="0" w:color="000000"/>
+                <w:right w:val="none" w:sz="0" w:space="0" w:color="000000"/>
+              </w:pBdr>
+              <w:spacing w:after="120" w:before="120" w:line="240"/>
+              <w:ind w:firstLine="0" w:left="120" w:right="120"/>
+            </w:pPr>
+            <w:r>
+              <w:rPr>
+                <w:rFonts w:ascii="DejaVu Sans" w:hAnsi="DejaVu Sans" w:eastAsia="DejaVu Sans" w:cs="DejaVu Sans"/>
+                <w:i w:val="false"/>
+                <w:b w:val="false"/>
+                <w:u w:val="none"/>
+                <w:sz w:val="22"/>
+                <w:szCs w:val="22"/>
+                <w:color w:val="000000"/>
+              </w:rPr>
+              <w:t xml:space="preserve">(0.023)</w:t>
             </w:r>
           </w:p>
         </w:tc>
@@ -7976,7 +7976,7 @@
                 <w:szCs w:val="22"/>
                 <w:color w:val="000000"/>
               </w:rPr>
-              <w:t xml:space="preserve">0.040    </w:t>
+              <w:t xml:space="preserve">0.039    </w:t>
             </w:r>
           </w:p>
         </w:tc>
@@ -8020,7 +8020,7 @@
                 <w:szCs w:val="22"/>
                 <w:color w:val="000000"/>
               </w:rPr>
-              <w:t xml:space="preserve">(0.029)</w:t>
+              <w:t xml:space="preserve">(0.028)</w:t>
             </w:r>
           </w:p>
         </w:tc>
@@ -9182,7 +9182,7 @@
                 <w:szCs w:val="22"/>
                 <w:color w:val="000000"/>
               </w:rPr>
-              <w:t xml:space="preserve">0.482    </w:t>
+              <w:t xml:space="preserve">0.485    </w:t>
             </w:r>
           </w:p>
         </w:tc>
@@ -9584,7 +9584,7 @@
                 <w:szCs w:val="22"/>
                 <w:color w:val="000000"/>
               </w:rPr>
-              <w:t xml:space="preserve">0.184    </w:t>
+              <w:t xml:space="preserve">0.190    </w:t>
             </w:r>
           </w:p>
         </w:tc>
@@ -9986,7 +9986,7 @@
                 <w:szCs w:val="22"/>
                 <w:color w:val="000000"/>
               </w:rPr>
-              <w:t xml:space="preserve">0.707    </w:t>
+              <w:t xml:space="preserve">0.726    </w:t>
             </w:r>
           </w:p>
         </w:tc>
@@ -10388,7 +10388,7 @@
                 <w:szCs w:val="22"/>
                 <w:color w:val="000000"/>
               </w:rPr>
-              <w:t xml:space="preserve">0.500    </w:t>
+              <w:t xml:space="preserve">0.527    </w:t>
             </w:r>
           </w:p>
         </w:tc>
@@ -10790,7 +10790,7 @@
                 <w:szCs w:val="22"/>
                 <w:color w:val="000000"/>
               </w:rPr>
-              <w:t xml:space="preserve">0.034    </w:t>
+              <w:t xml:space="preserve">0.036    </w:t>
             </w:r>
           </w:p>
         </w:tc>

</xml_diff>

<commit_message>
zscore prop correct in classic ps
</commit_message>
<xml_diff>
--- a/tables/outcomeReg.docx
+++ b/tables/outcomeReg.docx
@@ -338,7 +338,7 @@
                 <w:szCs w:val="22"/>
                 <w:color w:val="000000"/>
               </w:rPr>
-              <w:t xml:space="preserve">9.030 ***</w:t>
+              <w:t xml:space="preserve">9.031 ***</w:t>
             </w:r>
           </w:p>
         </w:tc>
@@ -382,7 +382,7 @@
                 <w:szCs w:val="22"/>
                 <w:color w:val="000000"/>
               </w:rPr>
-              <w:t xml:space="preserve">(0.027)</w:t>
+              <w:t xml:space="preserve">(0.026)</w:t>
             </w:r>
           </w:p>
         </w:tc>
@@ -740,51 +740,51 @@
                 <w:szCs w:val="22"/>
                 <w:color w:val="000000"/>
               </w:rPr>
-              <w:t xml:space="preserve">0.223 ***</w:t>
-            </w:r>
-          </w:p>
-        </w:tc>
-        <w:tc>
-          <w:tcPr>
-            <w:tcBorders>
-              <w:bottom w:val="none" w:sz="0" w:space="0" w:color="000000"/>
-              <w:top w:val="none" w:sz="0" w:space="0" w:color="000000"/>
-              <w:left w:val="none" w:sz="0" w:space="0" w:color="000000"/>
-              <w:right w:val="none" w:sz="0" w:space="0" w:color="000000"/>
-            </w:tcBorders>
-            <w:shd w:val="clear" w:color="auto" w:fill="FFFFFF"/>
-            <w:tcMar>
-              <w:top w:w="0" w:type="dxa"/>
-              <w:bottom w:w="0" w:type="dxa"/>
-              <w:left w:w="0" w:type="dxa"/>
-              <w:right w:w="0" w:type="dxa"/>
-            </w:tcMar>
-            <w:vAlign w:val="top"/>
-          </w:tcPr>
-          <w:p>
-            <w:pPr>
-              <w:pStyle w:val="Normal"/>
-              <w:jc w:val="right"/>
-              <w:pBdr>
-                <w:bottom w:val="none" w:sz="0" w:space="0" w:color="000000"/>
-                <w:top w:val="none" w:sz="0" w:space="0" w:color="000000"/>
-                <w:left w:val="none" w:sz="0" w:space="0" w:color="000000"/>
-                <w:right w:val="none" w:sz="0" w:space="0" w:color="000000"/>
-              </w:pBdr>
-              <w:spacing w:after="120" w:before="120" w:line="240"/>
-              <w:ind w:firstLine="0" w:left="120" w:right="120"/>
-            </w:pPr>
-            <w:r>
-              <w:rPr>
-                <w:rFonts w:ascii="DejaVu Sans" w:hAnsi="DejaVu Sans" w:eastAsia="DejaVu Sans" w:cs="DejaVu Sans"/>
-                <w:i w:val="false"/>
-                <w:b w:val="false"/>
-                <w:u w:val="none"/>
-                <w:sz w:val="22"/>
-                <w:szCs w:val="22"/>
-                <w:color w:val="000000"/>
-              </w:rPr>
-              <w:t xml:space="preserve">(0.055)</w:t>
+              <w:t xml:space="preserve">0.194 ** </w:t>
+            </w:r>
+          </w:p>
+        </w:tc>
+        <w:tc>
+          <w:tcPr>
+            <w:tcBorders>
+              <w:bottom w:val="none" w:sz="0" w:space="0" w:color="000000"/>
+              <w:top w:val="none" w:sz="0" w:space="0" w:color="000000"/>
+              <w:left w:val="none" w:sz="0" w:space="0" w:color="000000"/>
+              <w:right w:val="none" w:sz="0" w:space="0" w:color="000000"/>
+            </w:tcBorders>
+            <w:shd w:val="clear" w:color="auto" w:fill="FFFFFF"/>
+            <w:tcMar>
+              <w:top w:w="0" w:type="dxa"/>
+              <w:bottom w:w="0" w:type="dxa"/>
+              <w:left w:w="0" w:type="dxa"/>
+              <w:right w:w="0" w:type="dxa"/>
+            </w:tcMar>
+            <w:vAlign w:val="top"/>
+          </w:tcPr>
+          <w:p>
+            <w:pPr>
+              <w:pStyle w:val="Normal"/>
+              <w:jc w:val="right"/>
+              <w:pBdr>
+                <w:bottom w:val="none" w:sz="0" w:space="0" w:color="000000"/>
+                <w:top w:val="none" w:sz="0" w:space="0" w:color="000000"/>
+                <w:left w:val="none" w:sz="0" w:space="0" w:color="000000"/>
+                <w:right w:val="none" w:sz="0" w:space="0" w:color="000000"/>
+              </w:pBdr>
+              <w:spacing w:after="120" w:before="120" w:line="240"/>
+              <w:ind w:firstLine="0" w:left="120" w:right="120"/>
+            </w:pPr>
+            <w:r>
+              <w:rPr>
+                <w:rFonts w:ascii="DejaVu Sans" w:hAnsi="DejaVu Sans" w:eastAsia="DejaVu Sans" w:cs="DejaVu Sans"/>
+                <w:i w:val="false"/>
+                <w:b w:val="false"/>
+                <w:u w:val="none"/>
+                <w:sz w:val="22"/>
+                <w:szCs w:val="22"/>
+                <w:color w:val="000000"/>
+              </w:rPr>
+              <w:t xml:space="preserve">(0.057)</w:t>
             </w:r>
           </w:p>
         </w:tc>
@@ -1142,7 +1142,7 @@
                 <w:szCs w:val="22"/>
                 <w:color w:val="000000"/>
               </w:rPr>
-              <w:t xml:space="preserve">0.022    </w:t>
+              <w:t xml:space="preserve">0.021    </w:t>
             </w:r>
           </w:p>
         </w:tc>
@@ -1544,51 +1544,51 @@
                 <w:szCs w:val="22"/>
                 <w:color w:val="000000"/>
               </w:rPr>
-              <w:t xml:space="preserve">0.012    </w:t>
-            </w:r>
-          </w:p>
-        </w:tc>
-        <w:tc>
-          <w:tcPr>
-            <w:tcBorders>
-              <w:bottom w:val="none" w:sz="0" w:space="0" w:color="000000"/>
-              <w:top w:val="none" w:sz="0" w:space="0" w:color="000000"/>
-              <w:left w:val="none" w:sz="0" w:space="0" w:color="000000"/>
-              <w:right w:val="none" w:sz="0" w:space="0" w:color="000000"/>
-            </w:tcBorders>
-            <w:shd w:val="clear" w:color="auto" w:fill="FFFFFF"/>
-            <w:tcMar>
-              <w:top w:w="0" w:type="dxa"/>
-              <w:bottom w:w="0" w:type="dxa"/>
-              <w:left w:w="0" w:type="dxa"/>
-              <w:right w:w="0" w:type="dxa"/>
-            </w:tcMar>
-            <w:vAlign w:val="top"/>
-          </w:tcPr>
-          <w:p>
-            <w:pPr>
-              <w:pStyle w:val="Normal"/>
-              <w:jc w:val="right"/>
-              <w:pBdr>
-                <w:bottom w:val="none" w:sz="0" w:space="0" w:color="000000"/>
-                <w:top w:val="none" w:sz="0" w:space="0" w:color="000000"/>
-                <w:left w:val="none" w:sz="0" w:space="0" w:color="000000"/>
-                <w:right w:val="none" w:sz="0" w:space="0" w:color="000000"/>
-              </w:pBdr>
-              <w:spacing w:after="120" w:before="120" w:line="240"/>
-              <w:ind w:firstLine="0" w:left="120" w:right="120"/>
-            </w:pPr>
-            <w:r>
-              <w:rPr>
-                <w:rFonts w:ascii="DejaVu Sans" w:hAnsi="DejaVu Sans" w:eastAsia="DejaVu Sans" w:cs="DejaVu Sans"/>
-                <w:i w:val="false"/>
-                <w:b w:val="false"/>
-                <w:u w:val="none"/>
-                <w:sz w:val="22"/>
-                <w:szCs w:val="22"/>
-                <w:color w:val="000000"/>
-              </w:rPr>
-              <w:t xml:space="preserve">(0.042)</w:t>
+              <w:t xml:space="preserve">0.029    </w:t>
+            </w:r>
+          </w:p>
+        </w:tc>
+        <w:tc>
+          <w:tcPr>
+            <w:tcBorders>
+              <w:bottom w:val="none" w:sz="0" w:space="0" w:color="000000"/>
+              <w:top w:val="none" w:sz="0" w:space="0" w:color="000000"/>
+              <w:left w:val="none" w:sz="0" w:space="0" w:color="000000"/>
+              <w:right w:val="none" w:sz="0" w:space="0" w:color="000000"/>
+            </w:tcBorders>
+            <w:shd w:val="clear" w:color="auto" w:fill="FFFFFF"/>
+            <w:tcMar>
+              <w:top w:w="0" w:type="dxa"/>
+              <w:bottom w:w="0" w:type="dxa"/>
+              <w:left w:w="0" w:type="dxa"/>
+              <w:right w:w="0" w:type="dxa"/>
+            </w:tcMar>
+            <w:vAlign w:val="top"/>
+          </w:tcPr>
+          <w:p>
+            <w:pPr>
+              <w:pStyle w:val="Normal"/>
+              <w:jc w:val="right"/>
+              <w:pBdr>
+                <w:bottom w:val="none" w:sz="0" w:space="0" w:color="000000"/>
+                <w:top w:val="none" w:sz="0" w:space="0" w:color="000000"/>
+                <w:left w:val="none" w:sz="0" w:space="0" w:color="000000"/>
+                <w:right w:val="none" w:sz="0" w:space="0" w:color="000000"/>
+              </w:pBdr>
+              <w:spacing w:after="120" w:before="120" w:line="240"/>
+              <w:ind w:firstLine="0" w:left="120" w:right="120"/>
+            </w:pPr>
+            <w:r>
+              <w:rPr>
+                <w:rFonts w:ascii="DejaVu Sans" w:hAnsi="DejaVu Sans" w:eastAsia="DejaVu Sans" w:cs="DejaVu Sans"/>
+                <w:i w:val="false"/>
+                <w:b w:val="false"/>
+                <w:u w:val="none"/>
+                <w:sz w:val="22"/>
+                <w:szCs w:val="22"/>
+                <w:color w:val="000000"/>
+              </w:rPr>
+              <w:t xml:space="preserve">(0.043)</w:t>
             </w:r>
           </w:p>
         </w:tc>
@@ -1946,7 +1946,7 @@
                 <w:szCs w:val="22"/>
                 <w:color w:val="000000"/>
               </w:rPr>
-              <w:t xml:space="preserve">0.020    </w:t>
+              <w:t xml:space="preserve">0.018    </w:t>
             </w:r>
           </w:p>
         </w:tc>
@@ -2348,51 +2348,51 @@
                 <w:szCs w:val="22"/>
                 <w:color w:val="000000"/>
               </w:rPr>
-              <w:t xml:space="preserve">0.000    </w:t>
-            </w:r>
-          </w:p>
-        </w:tc>
-        <w:tc>
-          <w:tcPr>
-            <w:tcBorders>
-              <w:bottom w:val="none" w:sz="0" w:space="0" w:color="000000"/>
-              <w:top w:val="none" w:sz="0" w:space="0" w:color="000000"/>
-              <w:left w:val="none" w:sz="0" w:space="0" w:color="000000"/>
-              <w:right w:val="none" w:sz="0" w:space="0" w:color="000000"/>
-            </w:tcBorders>
-            <w:shd w:val="clear" w:color="auto" w:fill="FFFFFF"/>
-            <w:tcMar>
-              <w:top w:w="0" w:type="dxa"/>
-              <w:bottom w:w="0" w:type="dxa"/>
-              <w:left w:w="0" w:type="dxa"/>
-              <w:right w:w="0" w:type="dxa"/>
-            </w:tcMar>
-            <w:vAlign w:val="top"/>
-          </w:tcPr>
-          <w:p>
-            <w:pPr>
-              <w:pStyle w:val="Normal"/>
-              <w:jc w:val="right"/>
-              <w:pBdr>
-                <w:bottom w:val="none" w:sz="0" w:space="0" w:color="000000"/>
-                <w:top w:val="none" w:sz="0" w:space="0" w:color="000000"/>
-                <w:left w:val="none" w:sz="0" w:space="0" w:color="000000"/>
-                <w:right w:val="none" w:sz="0" w:space="0" w:color="000000"/>
-              </w:pBdr>
-              <w:spacing w:after="120" w:before="120" w:line="240"/>
-              <w:ind w:firstLine="0" w:left="120" w:right="120"/>
-            </w:pPr>
-            <w:r>
-              <w:rPr>
-                <w:rFonts w:ascii="DejaVu Sans" w:hAnsi="DejaVu Sans" w:eastAsia="DejaVu Sans" w:cs="DejaVu Sans"/>
-                <w:i w:val="false"/>
-                <w:b w:val="false"/>
-                <w:u w:val="none"/>
-                <w:sz w:val="22"/>
-                <w:szCs w:val="22"/>
-                <w:color w:val="000000"/>
-              </w:rPr>
-              <w:t xml:space="preserve">(0.023)</w:t>
+              <w:t xml:space="preserve">-0.001    </w:t>
+            </w:r>
+          </w:p>
+        </w:tc>
+        <w:tc>
+          <w:tcPr>
+            <w:tcBorders>
+              <w:bottom w:val="none" w:sz="0" w:space="0" w:color="000000"/>
+              <w:top w:val="none" w:sz="0" w:space="0" w:color="000000"/>
+              <w:left w:val="none" w:sz="0" w:space="0" w:color="000000"/>
+              <w:right w:val="none" w:sz="0" w:space="0" w:color="000000"/>
+            </w:tcBorders>
+            <w:shd w:val="clear" w:color="auto" w:fill="FFFFFF"/>
+            <w:tcMar>
+              <w:top w:w="0" w:type="dxa"/>
+              <w:bottom w:w="0" w:type="dxa"/>
+              <w:left w:w="0" w:type="dxa"/>
+              <w:right w:w="0" w:type="dxa"/>
+            </w:tcMar>
+            <w:vAlign w:val="top"/>
+          </w:tcPr>
+          <w:p>
+            <w:pPr>
+              <w:pStyle w:val="Normal"/>
+              <w:jc w:val="right"/>
+              <w:pBdr>
+                <w:bottom w:val="none" w:sz="0" w:space="0" w:color="000000"/>
+                <w:top w:val="none" w:sz="0" w:space="0" w:color="000000"/>
+                <w:left w:val="none" w:sz="0" w:space="0" w:color="000000"/>
+                <w:right w:val="none" w:sz="0" w:space="0" w:color="000000"/>
+              </w:pBdr>
+              <w:spacing w:after="120" w:before="120" w:line="240"/>
+              <w:ind w:firstLine="0" w:left="120" w:right="120"/>
+            </w:pPr>
+            <w:r>
+              <w:rPr>
+                <w:rFonts w:ascii="DejaVu Sans" w:hAnsi="DejaVu Sans" w:eastAsia="DejaVu Sans" w:cs="DejaVu Sans"/>
+                <w:i w:val="false"/>
+                <w:b w:val="false"/>
+                <w:u w:val="none"/>
+                <w:sz w:val="22"/>
+                <w:szCs w:val="22"/>
+                <w:color w:val="000000"/>
+              </w:rPr>
+              <w:t xml:space="preserve">(0.022)</w:t>
             </w:r>
           </w:p>
         </w:tc>
@@ -2750,7 +2750,7 @@
                 <w:szCs w:val="22"/>
                 <w:color w:val="000000"/>
               </w:rPr>
-              <w:t xml:space="preserve">-0.001    </w:t>
+              <w:t xml:space="preserve">0.000    </w:t>
             </w:r>
           </w:p>
         </w:tc>
@@ -3152,51 +3152,51 @@
                 <w:szCs w:val="22"/>
                 <w:color w:val="000000"/>
               </w:rPr>
-              <w:t xml:space="preserve">-0.027    </w:t>
-            </w:r>
-          </w:p>
-        </w:tc>
-        <w:tc>
-          <w:tcPr>
-            <w:tcBorders>
-              <w:bottom w:val="none" w:sz="0" w:space="0" w:color="000000"/>
-              <w:top w:val="none" w:sz="0" w:space="0" w:color="000000"/>
-              <w:left w:val="none" w:sz="0" w:space="0" w:color="000000"/>
-              <w:right w:val="none" w:sz="0" w:space="0" w:color="000000"/>
-            </w:tcBorders>
-            <w:shd w:val="clear" w:color="auto" w:fill="FFFFFF"/>
-            <w:tcMar>
-              <w:top w:w="0" w:type="dxa"/>
-              <w:bottom w:w="0" w:type="dxa"/>
-              <w:left w:w="0" w:type="dxa"/>
-              <w:right w:w="0" w:type="dxa"/>
-            </w:tcMar>
-            <w:vAlign w:val="top"/>
-          </w:tcPr>
-          <w:p>
-            <w:pPr>
-              <w:pStyle w:val="Normal"/>
-              <w:jc w:val="right"/>
-              <w:pBdr>
-                <w:bottom w:val="none" w:sz="0" w:space="0" w:color="000000"/>
-                <w:top w:val="none" w:sz="0" w:space="0" w:color="000000"/>
-                <w:left w:val="none" w:sz="0" w:space="0" w:color="000000"/>
-                <w:right w:val="none" w:sz="0" w:space="0" w:color="000000"/>
-              </w:pBdr>
-              <w:spacing w:after="120" w:before="120" w:line="240"/>
-              <w:ind w:firstLine="0" w:left="120" w:right="120"/>
-            </w:pPr>
-            <w:r>
-              <w:rPr>
-                <w:rFonts w:ascii="DejaVu Sans" w:hAnsi="DejaVu Sans" w:eastAsia="DejaVu Sans" w:cs="DejaVu Sans"/>
-                <w:i w:val="false"/>
-                <w:b w:val="false"/>
-                <w:u w:val="none"/>
-                <w:sz w:val="22"/>
-                <w:szCs w:val="22"/>
-                <w:color w:val="000000"/>
-              </w:rPr>
-              <w:t xml:space="preserve">(0.019)</w:t>
+              <w:t xml:space="preserve">-0.028    </w:t>
+            </w:r>
+          </w:p>
+        </w:tc>
+        <w:tc>
+          <w:tcPr>
+            <w:tcBorders>
+              <w:bottom w:val="none" w:sz="0" w:space="0" w:color="000000"/>
+              <w:top w:val="none" w:sz="0" w:space="0" w:color="000000"/>
+              <w:left w:val="none" w:sz="0" w:space="0" w:color="000000"/>
+              <w:right w:val="none" w:sz="0" w:space="0" w:color="000000"/>
+            </w:tcBorders>
+            <w:shd w:val="clear" w:color="auto" w:fill="FFFFFF"/>
+            <w:tcMar>
+              <w:top w:w="0" w:type="dxa"/>
+              <w:bottom w:w="0" w:type="dxa"/>
+              <w:left w:w="0" w:type="dxa"/>
+              <w:right w:w="0" w:type="dxa"/>
+            </w:tcMar>
+            <w:vAlign w:val="top"/>
+          </w:tcPr>
+          <w:p>
+            <w:pPr>
+              <w:pStyle w:val="Normal"/>
+              <w:jc w:val="right"/>
+              <w:pBdr>
+                <w:bottom w:val="none" w:sz="0" w:space="0" w:color="000000"/>
+                <w:top w:val="none" w:sz="0" w:space="0" w:color="000000"/>
+                <w:left w:val="none" w:sz="0" w:space="0" w:color="000000"/>
+                <w:right w:val="none" w:sz="0" w:space="0" w:color="000000"/>
+              </w:pBdr>
+              <w:spacing w:after="120" w:before="120" w:line="240"/>
+              <w:ind w:firstLine="0" w:left="120" w:right="120"/>
+            </w:pPr>
+            <w:r>
+              <w:rPr>
+                <w:rFonts w:ascii="DejaVu Sans" w:hAnsi="DejaVu Sans" w:eastAsia="DejaVu Sans" w:cs="DejaVu Sans"/>
+                <w:i w:val="false"/>
+                <w:b w:val="false"/>
+                <w:u w:val="none"/>
+                <w:sz w:val="22"/>
+                <w:szCs w:val="22"/>
+                <w:color w:val="000000"/>
+              </w:rPr>
+              <w:t xml:space="preserve">(0.020)</w:t>
             </w:r>
           </w:p>
         </w:tc>
@@ -3554,51 +3554,51 @@
                 <w:szCs w:val="22"/>
                 <w:color w:val="000000"/>
               </w:rPr>
-              <w:t xml:space="preserve">0.124 ***</w:t>
-            </w:r>
-          </w:p>
-        </w:tc>
-        <w:tc>
-          <w:tcPr>
-            <w:tcBorders>
-              <w:bottom w:val="none" w:sz="0" w:space="0" w:color="000000"/>
-              <w:top w:val="none" w:sz="0" w:space="0" w:color="000000"/>
-              <w:left w:val="none" w:sz="0" w:space="0" w:color="000000"/>
-              <w:right w:val="none" w:sz="0" w:space="0" w:color="000000"/>
-            </w:tcBorders>
-            <w:shd w:val="clear" w:color="auto" w:fill="FFFFFF"/>
-            <w:tcMar>
-              <w:top w:w="0" w:type="dxa"/>
-              <w:bottom w:w="0" w:type="dxa"/>
-              <w:left w:w="0" w:type="dxa"/>
-              <w:right w:w="0" w:type="dxa"/>
-            </w:tcMar>
-            <w:vAlign w:val="top"/>
-          </w:tcPr>
-          <w:p>
-            <w:pPr>
-              <w:pStyle w:val="Normal"/>
-              <w:jc w:val="right"/>
-              <w:pBdr>
-                <w:bottom w:val="none" w:sz="0" w:space="0" w:color="000000"/>
-                <w:top w:val="none" w:sz="0" w:space="0" w:color="000000"/>
-                <w:left w:val="none" w:sz="0" w:space="0" w:color="000000"/>
-                <w:right w:val="none" w:sz="0" w:space="0" w:color="000000"/>
-              </w:pBdr>
-              <w:spacing w:after="120" w:before="120" w:line="240"/>
-              <w:ind w:firstLine="0" w:left="120" w:right="120"/>
-            </w:pPr>
-            <w:r>
-              <w:rPr>
-                <w:rFonts w:ascii="DejaVu Sans" w:hAnsi="DejaVu Sans" w:eastAsia="DejaVu Sans" w:cs="DejaVu Sans"/>
-                <w:i w:val="false"/>
-                <w:b w:val="false"/>
-                <w:u w:val="none"/>
-                <w:sz w:val="22"/>
-                <w:szCs w:val="22"/>
-                <w:color w:val="000000"/>
-              </w:rPr>
-              <w:t xml:space="preserve">(0.035)</w:t>
+              <w:t xml:space="preserve">0.125 ***</w:t>
+            </w:r>
+          </w:p>
+        </w:tc>
+        <w:tc>
+          <w:tcPr>
+            <w:tcBorders>
+              <w:bottom w:val="none" w:sz="0" w:space="0" w:color="000000"/>
+              <w:top w:val="none" w:sz="0" w:space="0" w:color="000000"/>
+              <w:left w:val="none" w:sz="0" w:space="0" w:color="000000"/>
+              <w:right w:val="none" w:sz="0" w:space="0" w:color="000000"/>
+            </w:tcBorders>
+            <w:shd w:val="clear" w:color="auto" w:fill="FFFFFF"/>
+            <w:tcMar>
+              <w:top w:w="0" w:type="dxa"/>
+              <w:bottom w:w="0" w:type="dxa"/>
+              <w:left w:w="0" w:type="dxa"/>
+              <w:right w:w="0" w:type="dxa"/>
+            </w:tcMar>
+            <w:vAlign w:val="top"/>
+          </w:tcPr>
+          <w:p>
+            <w:pPr>
+              <w:pStyle w:val="Normal"/>
+              <w:jc w:val="right"/>
+              <w:pBdr>
+                <w:bottom w:val="none" w:sz="0" w:space="0" w:color="000000"/>
+                <w:top w:val="none" w:sz="0" w:space="0" w:color="000000"/>
+                <w:left w:val="none" w:sz="0" w:space="0" w:color="000000"/>
+                <w:right w:val="none" w:sz="0" w:space="0" w:color="000000"/>
+              </w:pBdr>
+              <w:spacing w:after="120" w:before="120" w:line="240"/>
+              <w:ind w:firstLine="0" w:left="120" w:right="120"/>
+            </w:pPr>
+            <w:r>
+              <w:rPr>
+                <w:rFonts w:ascii="DejaVu Sans" w:hAnsi="DejaVu Sans" w:eastAsia="DejaVu Sans" w:cs="DejaVu Sans"/>
+                <w:i w:val="false"/>
+                <w:b w:val="false"/>
+                <w:u w:val="none"/>
+                <w:sz w:val="22"/>
+                <w:szCs w:val="22"/>
+                <w:color w:val="000000"/>
+              </w:rPr>
+              <w:t xml:space="preserve">(0.034)</w:t>
             </w:r>
           </w:p>
         </w:tc>
@@ -3956,7 +3956,7 @@
                 <w:szCs w:val="22"/>
                 <w:color w:val="000000"/>
               </w:rPr>
-              <w:t xml:space="preserve">0.353 ***</w:t>
+              <w:t xml:space="preserve">0.357 ***</w:t>
             </w:r>
           </w:p>
         </w:tc>
@@ -4358,7 +4358,7 @@
                 <w:szCs w:val="22"/>
                 <w:color w:val="000000"/>
               </w:rPr>
-              <w:t xml:space="preserve">0.102 ***</w:t>
+              <w:t xml:space="preserve">0.104 ***</w:t>
             </w:r>
           </w:p>
         </w:tc>
@@ -4760,7 +4760,7 @@
                 <w:szCs w:val="22"/>
                 <w:color w:val="000000"/>
               </w:rPr>
-              <w:t xml:space="preserve">-0.023    </w:t>
+              <w:t xml:space="preserve">-0.025    </w:t>
             </w:r>
           </w:p>
         </w:tc>
@@ -5162,7 +5162,7 @@
                 <w:szCs w:val="22"/>
                 <w:color w:val="000000"/>
               </w:rPr>
-              <w:t xml:space="preserve">-0.042    </w:t>
+              <w:t xml:space="preserve">-0.041    </w:t>
             </w:r>
           </w:p>
         </w:tc>
@@ -6368,7 +6368,7 @@
                 <w:szCs w:val="22"/>
                 <w:color w:val="000000"/>
               </w:rPr>
-              <w:t xml:space="preserve">-0.033    </w:t>
+              <w:t xml:space="preserve">-0.034    </w:t>
             </w:r>
           </w:p>
         </w:tc>
@@ -6770,7 +6770,7 @@
                 <w:szCs w:val="22"/>
                 <w:color w:val="000000"/>
               </w:rPr>
-              <w:t xml:space="preserve">-0.048 *  </w:t>
+              <w:t xml:space="preserve">-0.046 *  </w:t>
             </w:r>
           </w:p>
         </w:tc>
@@ -7172,7 +7172,7 @@
                 <w:szCs w:val="22"/>
                 <w:color w:val="000000"/>
               </w:rPr>
-              <w:t xml:space="preserve">-0.019    </w:t>
+              <w:t xml:space="preserve">-0.022    </w:t>
             </w:r>
           </w:p>
         </w:tc>
@@ -7574,7 +7574,7 @@
                 <w:szCs w:val="22"/>
                 <w:color w:val="000000"/>
               </w:rPr>
-              <w:t xml:space="preserve">0.037    </w:t>
+              <w:t xml:space="preserve">0.036    </w:t>
             </w:r>
           </w:p>
         </w:tc>
@@ -7976,7 +7976,7 @@
                 <w:szCs w:val="22"/>
                 <w:color w:val="000000"/>
               </w:rPr>
-              <w:t xml:space="preserve">0.039    </w:t>
+              <w:t xml:space="preserve">0.041    </w:t>
             </w:r>
           </w:p>
         </w:tc>
@@ -9182,7 +9182,7 @@
                 <w:szCs w:val="22"/>
                 <w:color w:val="000000"/>
               </w:rPr>
-              <w:t xml:space="preserve">0.485    </w:t>
+              <w:t xml:space="preserve">0.487    </w:t>
             </w:r>
           </w:p>
         </w:tc>
@@ -9584,7 +9584,7 @@
                 <w:szCs w:val="22"/>
                 <w:color w:val="000000"/>
               </w:rPr>
-              <w:t xml:space="preserve">0.190    </w:t>
+              <w:t xml:space="preserve">0.192    </w:t>
             </w:r>
           </w:p>
         </w:tc>
@@ -9986,7 +9986,7 @@
                 <w:szCs w:val="22"/>
                 <w:color w:val="000000"/>
               </w:rPr>
-              <w:t xml:space="preserve">0.726    </w:t>
+              <w:t xml:space="preserve">0.739    </w:t>
             </w:r>
           </w:p>
         </w:tc>
@@ -10388,7 +10388,7 @@
                 <w:szCs w:val="22"/>
                 <w:color w:val="000000"/>
               </w:rPr>
-              <w:t xml:space="preserve">0.527    </w:t>
+              <w:t xml:space="preserve">0.546    </w:t>
             </w:r>
           </w:p>
         </w:tc>
@@ -10790,7 +10790,7 @@
                 <w:szCs w:val="22"/>
                 <w:color w:val="000000"/>
               </w:rPr>
-              <w:t xml:space="preserve">0.036    </w:t>
+              <w:t xml:space="preserve">0.037    </w:t>
             </w:r>
           </w:p>
         </w:tc>

</xml_diff>